<commit_message>
Added building a solution
</commit_message>
<xml_diff>
--- a/ReadMe.docx
+++ b/ReadMe.docx
@@ -47,32 +47,14 @@
     </w:p>
     <w:p>
       <w:r>
-        <w:t xml:space="preserve">.NET SDK </w:t>
-      </w:r>
-      <w:r>
-        <w:t>8</w:t>
-      </w:r>
-      <w:r>
-        <w:t xml:space="preserve">.0 or higher: Download and install from </w:t>
+        <w:t xml:space="preserve">.NET SDK 8.0 or higher: Download and install from </w:t>
       </w:r>
       <w:hyperlink r:id="rId5" w:history="1">
         <w:r>
           <w:rPr>
             <w:rStyle w:val="Hyperlink"/>
           </w:rPr>
-          <w:t>he</w:t>
-        </w:r>
-        <w:r>
-          <w:rPr>
-            <w:rStyle w:val="Hyperlink"/>
-          </w:rPr>
-          <w:t>r</w:t>
-        </w:r>
-        <w:r>
-          <w:rPr>
-            <w:rStyle w:val="Hyperlink"/>
-          </w:rPr>
-          <w:t>e</w:t>
+          <w:t>here</w:t>
         </w:r>
       </w:hyperlink>
       <w:r>
@@ -94,16 +76,7 @@
     </w:p>
     <w:p>
       <w:r>
-        <w:t>Service Based Database</w:t>
-      </w:r>
-      <w:r>
-        <w:t xml:space="preserve">: </w:t>
-      </w:r>
-      <w:r>
-        <w:t>Local Database</w:t>
-      </w:r>
-      <w:r>
-        <w:t>.</w:t>
+        <w:t>Service Based Database: Local Database.</w:t>
       </w:r>
     </w:p>
     <w:p/>
@@ -122,6 +95,11 @@
           <w:ilvl w:val="0"/>
           <w:numId w:val="1"/>
         </w:numPr>
+        <w:rPr>
+          <w:rStyle w:val="Hyperlink"/>
+          <w:color w:val="auto"/>
+          <w:u w:val="none"/>
+        </w:rPr>
       </w:pPr>
       <w:r>
         <w:t>Clone the Repository:</w:t>
@@ -138,6 +116,54 @@
         </w:r>
       </w:hyperlink>
     </w:p>
+    <w:p>
+      <w:r>
+        <w:t xml:space="preserve">Opening from </w:t>
+      </w:r>
+      <w:proofErr w:type="spellStart"/>
+      <w:r>
+        <w:t>VCLearn</w:t>
+      </w:r>
+      <w:proofErr w:type="spellEnd"/>
+    </w:p>
+    <w:p>
+      <w:pPr>
+        <w:pStyle w:val="ListParagraph"/>
+        <w:numPr>
+          <w:ilvl w:val="0"/>
+          <w:numId w:val="12"/>
+        </w:numPr>
+      </w:pPr>
+      <w:r>
+        <w:t>Download the project and unzip</w:t>
+      </w:r>
+    </w:p>
+    <w:p>
+      <w:pPr>
+        <w:pStyle w:val="ListParagraph"/>
+        <w:numPr>
+          <w:ilvl w:val="0"/>
+          <w:numId w:val="12"/>
+        </w:numPr>
+      </w:pPr>
+      <w:r>
+        <w:t>If there is a</w:t>
+      </w:r>
+      <w:r>
+        <w:t xml:space="preserve"> 0x80010135 file path too long</w:t>
+      </w:r>
+      <w:r>
+        <w:t xml:space="preserve"> error, shorten the name of the zipped project e.g. </w:t>
+      </w:r>
+      <w:proofErr w:type="spellStart"/>
+      <w:r>
+        <w:t>proj</w:t>
+      </w:r>
+      <w:proofErr w:type="spellEnd"/>
+      <w:r>
+        <w:t xml:space="preserve"> or agri.</w:t>
+      </w:r>
+    </w:p>
     <w:p/>
     <w:p>
       <w:pPr>
@@ -317,6 +343,7 @@
         </w:numPr>
       </w:pPr>
       <w:r>
+        <w:lastRenderedPageBreak/>
         <w:t>Enter the following commands: ‘</w:t>
       </w:r>
       <w:r>
@@ -329,13 +356,7 @@
         <w:t>dotnet restore</w:t>
       </w:r>
       <w:r>
-        <w:t xml:space="preserve">’ </w:t>
-      </w:r>
-      <w:r>
-        <w:t xml:space="preserve">then </w:t>
-      </w:r>
-      <w:r>
-        <w:t>‘</w:t>
+        <w:t>’ then ‘</w:t>
       </w:r>
       <w:r>
         <w:rPr>
@@ -358,13 +379,7 @@
       </w:r>
       <w:proofErr w:type="spellEnd"/>
       <w:r>
-        <w:t xml:space="preserve">’ </w:t>
-      </w:r>
-      <w:r>
-        <w:t>then</w:t>
-      </w:r>
-      <w:r>
-        <w:t xml:space="preserve"> ‘</w:t>
+        <w:t>’ then ‘</w:t>
       </w:r>
       <w:r>
         <w:rPr>
@@ -439,7 +454,6 @@
         <w:pStyle w:val="Heading2"/>
       </w:pPr>
       <w:r>
-        <w:lastRenderedPageBreak/>
         <w:t>Run the Project</w:t>
       </w:r>
     </w:p>
@@ -546,13 +560,7 @@
         </w:numPr>
       </w:pPr>
       <w:r>
-        <w:t xml:space="preserve">Register and Login: </w:t>
-      </w:r>
-      <w:r>
-        <w:t>Employees</w:t>
-      </w:r>
-      <w:r>
-        <w:t xml:space="preserve"> can register a profile and login</w:t>
+        <w:t>Register and Login: Employees can register a profile and login</w:t>
       </w:r>
     </w:p>
     <w:p>
@@ -716,10 +724,7 @@
     </w:p>
     <w:p>
       <w:r>
-        <w:t>Service Based</w:t>
-      </w:r>
-      <w:r>
-        <w:t xml:space="preserve"> Database: For relational data storage.</w:t>
+        <w:t>Service Based Database: For relational data storage.</w:t>
       </w:r>
     </w:p>
     <w:p>
@@ -739,6 +744,7 @@
     </w:p>
     <w:p>
       <w:r>
+        <w:lastRenderedPageBreak/>
         <w:t>Repositories: To abstract data access logic.</w:t>
       </w:r>
     </w:p>
@@ -753,7 +759,6 @@
         <w:pStyle w:val="Heading1"/>
       </w:pPr>
       <w:r>
-        <w:lastRenderedPageBreak/>
         <w:t>Additional Features</w:t>
       </w:r>
     </w:p>
@@ -1545,6 +1550,95 @@
     </w:lvl>
   </w:abstractNum>
   <w:abstractNum w:abstractNumId="8" w15:restartNumberingAfterBreak="0">
+    <w:nsid w:val="3BBC6DFA"/>
+    <w:multiLevelType w:val="hybridMultilevel"/>
+    <w:tmpl w:val="2E004012"/>
+    <w:lvl w:ilvl="0" w:tplc="1C09000F">
+      <w:start w:val="1"/>
+      <w:numFmt w:val="decimal"/>
+      <w:lvlText w:val="%1."/>
+      <w:lvlJc w:val="left"/>
+      <w:pPr>
+        <w:ind w:left="720" w:hanging="360"/>
+      </w:pPr>
+      <w:rPr>
+        <w:rFonts w:hint="default"/>
+      </w:rPr>
+    </w:lvl>
+    <w:lvl w:ilvl="1" w:tplc="1C090019" w:tentative="1">
+      <w:start w:val="1"/>
+      <w:numFmt w:val="lowerLetter"/>
+      <w:lvlText w:val="%2."/>
+      <w:lvlJc w:val="left"/>
+      <w:pPr>
+        <w:ind w:left="1440" w:hanging="360"/>
+      </w:pPr>
+    </w:lvl>
+    <w:lvl w:ilvl="2" w:tplc="1C09001B" w:tentative="1">
+      <w:start w:val="1"/>
+      <w:numFmt w:val="lowerRoman"/>
+      <w:lvlText w:val="%3."/>
+      <w:lvlJc w:val="right"/>
+      <w:pPr>
+        <w:ind w:left="2160" w:hanging="180"/>
+      </w:pPr>
+    </w:lvl>
+    <w:lvl w:ilvl="3" w:tplc="1C09000F" w:tentative="1">
+      <w:start w:val="1"/>
+      <w:numFmt w:val="decimal"/>
+      <w:lvlText w:val="%4."/>
+      <w:lvlJc w:val="left"/>
+      <w:pPr>
+        <w:ind w:left="2880" w:hanging="360"/>
+      </w:pPr>
+    </w:lvl>
+    <w:lvl w:ilvl="4" w:tplc="1C090019" w:tentative="1">
+      <w:start w:val="1"/>
+      <w:numFmt w:val="lowerLetter"/>
+      <w:lvlText w:val="%5."/>
+      <w:lvlJc w:val="left"/>
+      <w:pPr>
+        <w:ind w:left="3600" w:hanging="360"/>
+      </w:pPr>
+    </w:lvl>
+    <w:lvl w:ilvl="5" w:tplc="1C09001B" w:tentative="1">
+      <w:start w:val="1"/>
+      <w:numFmt w:val="lowerRoman"/>
+      <w:lvlText w:val="%6."/>
+      <w:lvlJc w:val="right"/>
+      <w:pPr>
+        <w:ind w:left="4320" w:hanging="180"/>
+      </w:pPr>
+    </w:lvl>
+    <w:lvl w:ilvl="6" w:tplc="1C09000F" w:tentative="1">
+      <w:start w:val="1"/>
+      <w:numFmt w:val="decimal"/>
+      <w:lvlText w:val="%7."/>
+      <w:lvlJc w:val="left"/>
+      <w:pPr>
+        <w:ind w:left="5040" w:hanging="360"/>
+      </w:pPr>
+    </w:lvl>
+    <w:lvl w:ilvl="7" w:tplc="1C090019" w:tentative="1">
+      <w:start w:val="1"/>
+      <w:numFmt w:val="lowerLetter"/>
+      <w:lvlText w:val="%8."/>
+      <w:lvlJc w:val="left"/>
+      <w:pPr>
+        <w:ind w:left="5760" w:hanging="360"/>
+      </w:pPr>
+    </w:lvl>
+    <w:lvl w:ilvl="8" w:tplc="1C09001B" w:tentative="1">
+      <w:start w:val="1"/>
+      <w:numFmt w:val="lowerRoman"/>
+      <w:lvlText w:val="%9."/>
+      <w:lvlJc w:val="right"/>
+      <w:pPr>
+        <w:ind w:left="6480" w:hanging="180"/>
+      </w:pPr>
+    </w:lvl>
+  </w:abstractNum>
+  <w:abstractNum w:abstractNumId="9" w15:restartNumberingAfterBreak="0">
     <w:nsid w:val="3E5571BF"/>
     <w:multiLevelType w:val="hybridMultilevel"/>
     <w:tmpl w:val="33026034"/>
@@ -1657,7 +1751,7 @@
       </w:rPr>
     </w:lvl>
   </w:abstractNum>
-  <w:abstractNum w:abstractNumId="9" w15:restartNumberingAfterBreak="0">
+  <w:abstractNum w:abstractNumId="10" w15:restartNumberingAfterBreak="0">
     <w:nsid w:val="5A0F34FB"/>
     <w:multiLevelType w:val="hybridMultilevel"/>
     <w:tmpl w:val="55B0CBB4"/>
@@ -1746,7 +1840,7 @@
       </w:pPr>
     </w:lvl>
   </w:abstractNum>
-  <w:abstractNum w:abstractNumId="10" w15:restartNumberingAfterBreak="0">
+  <w:abstractNum w:abstractNumId="11" w15:restartNumberingAfterBreak="0">
     <w:nsid w:val="6E2F4D58"/>
     <w:multiLevelType w:val="hybridMultilevel"/>
     <w:tmpl w:val="F41EE07C"/>
@@ -1851,7 +1945,7 @@
     <w:abstractNumId w:val="0"/>
   </w:num>
   <w:num w:numId="6" w16cid:durableId="1493794698">
-    <w:abstractNumId w:val="9"/>
+    <w:abstractNumId w:val="10"/>
   </w:num>
   <w:num w:numId="7" w16cid:durableId="2035498097">
     <w:abstractNumId w:val="1"/>
@@ -1863,10 +1957,13 @@
     <w:abstractNumId w:val="5"/>
   </w:num>
   <w:num w:numId="10" w16cid:durableId="413823325">
-    <w:abstractNumId w:val="8"/>
+    <w:abstractNumId w:val="9"/>
   </w:num>
   <w:num w:numId="11" w16cid:durableId="1652366903">
-    <w:abstractNumId w:val="10"/>
+    <w:abstractNumId w:val="11"/>
+  </w:num>
+  <w:num w:numId="12" w16cid:durableId="98836362">
+    <w:abstractNumId w:val="8"/>
   </w:num>
 </w:numbering>
 </file>

</xml_diff>